<commit_message>
Updated test rapport and moved everything to new folders
</commit_message>
<xml_diff>
--- a/Documents/2.0 Werkprocessen documenten/2.2 Testing/2.2 Testrapport.docx
+++ b/Documents/2.0 Werkprocessen documenten/2.2 Testing/2.2 Testrapport.docx
@@ -133,13 +133,11 @@
                                     <w:jc w:val="center"/>
                                     <w:rPr>
                                       <w:color w:val="FFFFFF" w:themeColor="background1"/>
-                                      <w:lang w:val="en-US"/>
                                     </w:rPr>
                                   </w:pPr>
                                   <w:r>
                                     <w:rPr>
                                       <w:color w:val="FFFFFF" w:themeColor="background1"/>
-                                      <w:lang w:val="en-US"/>
                                     </w:rPr>
                                     <w:t>Danny van der Mee</w:t>
                                   </w:r>
@@ -151,13 +149,11 @@
                                     <w:jc w:val="center"/>
                                     <w:rPr>
                                       <w:color w:val="FFFFFF" w:themeColor="background1"/>
-                                      <w:lang w:val="en-US"/>
                                     </w:rPr>
                                   </w:pPr>
                                   <w:r>
                                     <w:rPr>
                                       <w:color w:val="FFFFFF" w:themeColor="background1"/>
-                                      <w:lang w:val="en-US"/>
                                     </w:rPr>
                                     <w:t>Ibo van Geffen</w:t>
                                   </w:r>
@@ -266,6 +262,7 @@
                                     <w:dataBinding w:prefixMappings="xmlns:ns0='http://purl.org/dc/elements/1.1/' xmlns:ns1='http://schemas.openxmlformats.org/package/2006/metadata/core-properties' " w:xpath="/ns1:coreProperties[1]/ns0:title[1]" w:storeItemID="{6C3C8BC8-F283-45AE-878A-BAB7291924A1}"/>
                                     <w:text/>
                                   </w:sdtPr>
+                                  <w:sdtEndPr/>
                                   <w:sdtContent>
                                     <w:p>
                                       <w:pPr>
@@ -327,13 +324,11 @@
                               <w:jc w:val="center"/>
                               <w:rPr>
                                 <w:color w:val="FFFFFF" w:themeColor="background1"/>
-                                <w:lang w:val="en-US"/>
                               </w:rPr>
                             </w:pPr>
                             <w:r>
                               <w:rPr>
                                 <w:color w:val="FFFFFF" w:themeColor="background1"/>
-                                <w:lang w:val="en-US"/>
                               </w:rPr>
                               <w:t>Danny van der Mee</w:t>
                             </w:r>
@@ -345,13 +340,11 @@
                               <w:jc w:val="center"/>
                               <w:rPr>
                                 <w:color w:val="FFFFFF" w:themeColor="background1"/>
-                                <w:lang w:val="en-US"/>
                               </w:rPr>
                             </w:pPr>
                             <w:r>
                               <w:rPr>
                                 <w:color w:val="FFFFFF" w:themeColor="background1"/>
-                                <w:lang w:val="en-US"/>
                               </w:rPr>
                               <w:t>Ibo van Geffen</w:t>
                             </w:r>
@@ -426,6 +419,7 @@
                               <w:dataBinding w:prefixMappings="xmlns:ns0='http://purl.org/dc/elements/1.1/' xmlns:ns1='http://schemas.openxmlformats.org/package/2006/metadata/core-properties' " w:xpath="/ns1:coreProperties[1]/ns0:title[1]" w:storeItemID="{6C3C8BC8-F283-45AE-878A-BAB7291924A1}"/>
                               <w:text/>
                             </w:sdtPr>
+                            <w:sdtEndPr/>
                             <w:sdtContent>
                               <w:p>
                                 <w:pPr>
@@ -4879,8 +4873,6 @@
           <w:rFonts w:ascii="Calibri" w:hAnsi="Calibri"/>
         </w:rPr>
       </w:pPr>
-      <w:bookmarkStart w:id="4" w:name="_GoBack"/>
-      <w:bookmarkEnd w:id="4"/>
       <w:r>
         <w:rPr>
           <w:rFonts w:ascii="Calibri" w:hAnsi="Calibri"/>
@@ -4892,13 +4884,13 @@
       <w:pPr>
         <w:pStyle w:val="Kop1"/>
       </w:pPr>
-      <w:bookmarkStart w:id="5" w:name="_Toc517859417"/>
+      <w:bookmarkStart w:id="4" w:name="_Toc517859417"/>
       <w:proofErr w:type="spellStart"/>
       <w:r>
         <w:lastRenderedPageBreak/>
         <w:t>Testlog</w:t>
       </w:r>
-      <w:bookmarkEnd w:id="5"/>
+      <w:bookmarkEnd w:id="4"/>
       <w:proofErr w:type="spellEnd"/>
     </w:p>
     <w:p>
@@ -4936,6 +4928,14 @@
         </w:rPr>
         <w:t>Prioriteiten worden onderaan de afbeelding aangegeven.</w:t>
       </w:r>
+      <w:r>
+        <w:rPr>
+          <w:rFonts w:ascii="Calibri" w:hAnsi="Calibri"/>
+        </w:rPr>
+        <w:t xml:space="preserve"> </w:t>
+      </w:r>
+      <w:bookmarkStart w:id="5" w:name="_GoBack"/>
+      <w:bookmarkEnd w:id="5"/>
     </w:p>
     <w:p>
       <w:pPr>
@@ -4965,6 +4965,7 @@
       <w:r>
         <w:rPr>
           <w:rFonts w:ascii="Calibri" w:hAnsi="Calibri"/>
+          <w:noProof/>
         </w:rPr>
         <w:drawing>
           <wp:inline distT="0" distB="0" distL="0" distR="0" wp14:anchorId="3666AC37" wp14:editId="6D0024F7">
@@ -5082,6 +5083,7 @@
         <w:docPartUnique/>
       </w:docPartObj>
     </w:sdtPr>
+    <w:sdtEndPr/>
     <w:sdtContent>
       <w:p>
         <w:pPr>
@@ -7366,7 +7368,7 @@
 </file>
 
 <file path=customXml/itemProps1.xml><?xml version="1.0" encoding="utf-8"?>
-<ds:datastoreItem xmlns:ds="http://schemas.openxmlformats.org/officeDocument/2006/customXml" ds:itemID="{F40CEA96-369D-4399-AA1D-943A14AC3475}">
+<ds:datastoreItem xmlns:ds="http://schemas.openxmlformats.org/officeDocument/2006/customXml" ds:itemID="{C312F001-31EA-44C6-B279-77E6CBE9A989}">
   <ds:schemaRefs>
     <ds:schemaRef ds:uri="http://schemas.openxmlformats.org/officeDocument/2006/bibliography"/>
   </ds:schemaRefs>

</xml_diff>